<commit_message>
Atualização Final dos Requisitos
</commit_message>
<xml_diff>
--- a/Requisitos/REQUISITOS FUNCIONAIS CLIENTES.docx
+++ b/Requisitos/REQUISITOS FUNCIONAIS CLIENTES.docx
@@ -2,124 +2,6 @@
 <file path=word/document.xml><?xml version="1.0" encoding="utf-8"?>
 <w:document xmlns:wpc="http://schemas.microsoft.com/office/word/2010/wordprocessingCanvas" xmlns:cx="http://schemas.microsoft.com/office/drawing/2014/chartex" xmlns:cx1="http://schemas.microsoft.com/office/drawing/2015/9/8/chartex" xmlns:cx2="http://schemas.microsoft.com/office/drawing/2015/10/21/chartex" xmlns:cx3="http://schemas.microsoft.com/office/drawing/2016/5/9/chartex" xmlns:cx4="http://schemas.microsoft.com/office/drawing/2016/5/10/chartex" xmlns:cx5="http://schemas.microsoft.com/office/drawing/2016/5/11/chartex" xmlns:cx6="http://schemas.microsoft.com/office/drawing/2016/5/12/chartex" xmlns:cx7="http://schemas.microsoft.com/office/drawing/2016/5/13/chartex" xmlns:cx8="http://schemas.microsoft.com/office/drawing/2016/5/14/chartex" xmlns:mc="http://schemas.openxmlformats.org/markup-compatibility/2006" xmlns:aink="http://schemas.microsoft.com/office/drawing/2016/ink" xmlns:am3d="http://schemas.microsoft.com/office/drawing/2017/model3d" xmlns:o="urn:schemas-microsoft-com:office:office" xmlns:oel="http://schemas.microsoft.com/office/2019/extlst" xmlns:r="http://schemas.openxmlformats.org/officeDocument/2006/relationships" xmlns:m="http://schemas.openxmlformats.org/officeDocument/2006/math" xmlns:v="urn:schemas-microsoft-com:vml" xmlns:wp14="http://schemas.microsoft.com/office/word/2010/wordprocessingDrawing" xmlns:wp="http://schemas.openxmlformats.org/drawingml/2006/wordprocessingDrawing" xmlns:w10="urn:schemas-microsoft-com:office:word" xmlns:w="http://schemas.openxmlformats.org/wordprocessingml/2006/main" xmlns:w14="http://schemas.microsoft.com/office/word/2010/wordml" xmlns:w15="http://schemas.microsoft.com/office/word/2012/wordml" xmlns:w16cex="http://schemas.microsoft.com/office/word/2018/wordml/cex" xmlns:w16cid="http://schemas.microsoft.com/office/word/2016/wordml/cid" xmlns:w16="http://schemas.microsoft.com/office/word/2018/wordml" xmlns:w16du="http://schemas.microsoft.com/office/word/2023/wordml/word16du" xmlns:w16sdtdh="http://schemas.microsoft.com/office/word/2020/wordml/sdtdatahash" xmlns:w16se="http://schemas.microsoft.com/office/word/2015/wordml/symex" xmlns:wpg="http://schemas.microsoft.com/office/word/2010/wordprocessingGroup" xmlns:wpi="http://schemas.microsoft.com/office/word/2010/wordprocessingInk" xmlns:wne="http://schemas.microsoft.com/office/word/2006/wordml" xmlns:wps="http://schemas.microsoft.com/office/word/2010/wordprocessingShape" mc:Ignorable="w14 w15 w16se w16cid w16 w16cex w16sdtdh w16du wp14">
   <w:body>
-    <w:p>
-      <w:pPr>
-        <w:jc w:val="both"/>
-        <w:rPr>
-          <w:rFonts w:ascii="Arial Black" w:hAnsi="Arial Black"/>
-          <w:b/>
-        </w:rPr>
-      </w:pPr>
-      <w:r>
-        <w:rPr>
-          <w:rFonts w:ascii="Arial Black" w:hAnsi="Arial Black"/>
-          <w:b/>
-        </w:rPr>
-        <w:t xml:space="preserve">REQUISITOS </w:t>
-      </w:r>
-      <w:r>
-        <w:rPr>
-          <w:rFonts w:ascii="Arial Black" w:hAnsi="Arial Black"/>
-          <w:b/>
-        </w:rPr>
-        <w:t>INFORMADOS NO PIM:</w:t>
-      </w:r>
-    </w:p>
-    <w:p>
-      <w:pPr>
-        <w:jc w:val="both"/>
-        <w:rPr>
-          <w:rFonts w:ascii="Arial Black" w:hAnsi="Arial Black"/>
-          <w:b/>
-        </w:rPr>
-      </w:pPr>
-    </w:p>
-    <w:p>
-      <w:pPr>
-        <w:pStyle w:val="PargrafodaLista"/>
-        <w:numPr>
-          <w:ilvl w:val="0"/>
-          <w:numId w:val="9"/>
-        </w:numPr>
-        <w:jc w:val="both"/>
-        <w:rPr>
-          <w:rFonts w:ascii="Arial" w:hAnsi="Arial" w:cs="Arial"/>
-          <w:sz w:val="18"/>
-          <w:szCs w:val="18"/>
-        </w:rPr>
-      </w:pPr>
-      <w:r>
-        <w:rPr>
-          <w:rFonts w:ascii="Arial" w:hAnsi="Arial" w:cs="Arial"/>
-          <w:sz w:val="18"/>
-          <w:szCs w:val="18"/>
-        </w:rPr>
-        <w:t>CONTROLE FORNECEDORES;</w:t>
-      </w:r>
-    </w:p>
-    <w:p>
-      <w:pPr>
-        <w:pStyle w:val="PargrafodaLista"/>
-        <w:numPr>
-          <w:ilvl w:val="0"/>
-          <w:numId w:val="9"/>
-        </w:numPr>
-        <w:jc w:val="both"/>
-        <w:rPr>
-          <w:rFonts w:ascii="Arial" w:hAnsi="Arial" w:cs="Arial"/>
-          <w:sz w:val="18"/>
-          <w:szCs w:val="18"/>
-        </w:rPr>
-      </w:pPr>
-      <w:r>
-        <w:rPr>
-          <w:rFonts w:ascii="Arial" w:hAnsi="Arial" w:cs="Arial"/>
-          <w:sz w:val="18"/>
-          <w:szCs w:val="18"/>
-        </w:rPr>
-        <w:t>PRODUÇÃO E VENDAS PRODUTOS (OU PRESTAÇÃO DE SERVIÇOS);</w:t>
-      </w:r>
-    </w:p>
-    <w:p>
-      <w:pPr>
-        <w:pStyle w:val="PargrafodaLista"/>
-        <w:numPr>
-          <w:ilvl w:val="0"/>
-          <w:numId w:val="9"/>
-        </w:numPr>
-        <w:jc w:val="both"/>
-        <w:rPr>
-          <w:sz w:val="18"/>
-          <w:szCs w:val="18"/>
-        </w:rPr>
-      </w:pPr>
-      <w:r>
-        <w:rPr>
-          <w:rFonts w:ascii="Arial" w:hAnsi="Arial" w:cs="Arial"/>
-          <w:sz w:val="18"/>
-          <w:szCs w:val="18"/>
-        </w:rPr>
-        <w:t>ELA QUER ENTREGAR O SISTEMA JUNTO COM A FAZENDA URBANA</w:t>
-      </w:r>
-      <w:r>
-        <w:rPr>
-          <w:rFonts w:ascii="Arial" w:hAnsi="Arial" w:cs="Arial"/>
-          <w:sz w:val="18"/>
-          <w:szCs w:val="18"/>
-        </w:rPr>
-        <w:t>.</w:t>
-      </w:r>
-    </w:p>
-    <w:p>
-      <w:pPr>
-        <w:jc w:val="both"/>
-        <w:rPr>
-          <w:rFonts w:ascii="Arial" w:hAnsi="Arial" w:cs="Arial"/>
-          <w:sz w:val="20"/>
-          <w:szCs w:val="20"/>
-        </w:rPr>
-      </w:pPr>
-    </w:p>
     <w:p>
       <w:pPr>
         <w:jc w:val="both"/>
@@ -573,15 +455,7 @@
           <w:sz w:val="20"/>
           <w:szCs w:val="20"/>
         </w:rPr>
-        <w:t xml:space="preserve"> (</w:t>
-      </w:r>
-      <w:r>
-        <w:rPr>
-          <w:rFonts w:ascii="Arial" w:hAnsi="Arial" w:cs="Arial"/>
-          <w:sz w:val="20"/>
-          <w:szCs w:val="20"/>
-        </w:rPr>
-        <w:t>frutas, verduras, legumes...);</w:t>
+        <w:t>;</w:t>
       </w:r>
     </w:p>
     <w:p>
@@ -629,39 +503,7 @@
           <w:sz w:val="20"/>
           <w:szCs w:val="20"/>
         </w:rPr>
-        <w:t xml:space="preserve">. </w:t>
-      </w:r>
-      <w:r>
-        <w:rPr>
-          <w:rFonts w:ascii="Arial" w:hAnsi="Arial" w:cs="Arial"/>
-          <w:sz w:val="20"/>
-          <w:szCs w:val="20"/>
-        </w:rPr>
-        <w:t>Te</w:t>
-      </w:r>
-      <w:r>
-        <w:rPr>
-          <w:rFonts w:ascii="Arial" w:hAnsi="Arial" w:cs="Arial"/>
-          <w:sz w:val="20"/>
-          <w:szCs w:val="20"/>
-        </w:rPr>
-        <w:t>r</w:t>
-      </w:r>
-      <w:r>
-        <w:rPr>
-          <w:rFonts w:ascii="Arial" w:hAnsi="Arial" w:cs="Arial"/>
-          <w:sz w:val="20"/>
-          <w:szCs w:val="20"/>
-        </w:rPr>
-        <w:t xml:space="preserve"> uma parte que possamos visualizar o produto por partes (Legumes, verduras, frutas, hortaliças...)</w:t>
-      </w:r>
-      <w:r>
-        <w:rPr>
-          <w:rFonts w:ascii="Arial" w:hAnsi="Arial" w:cs="Arial"/>
-          <w:sz w:val="20"/>
-          <w:szCs w:val="20"/>
-        </w:rPr>
-        <w:t>, e a opção de poder filtrar por nome (Maçã, pera, couve...);</w:t>
+        <w:t>;</w:t>
       </w:r>
     </w:p>
     <w:p>
@@ -684,7 +526,7 @@
           <w:sz w:val="20"/>
           <w:szCs w:val="20"/>
         </w:rPr>
-        <w:t xml:space="preserve">Adicionar produtos ao estoque – </w:t>
+        <w:t xml:space="preserve">Filtro – </w:t>
       </w:r>
       <w:r>
         <w:rPr>
@@ -701,15 +543,7 @@
           <w:sz w:val="20"/>
           <w:szCs w:val="20"/>
         </w:rPr>
-        <w:t xml:space="preserve"> – O sistema tem que ser capaz de adiciona</w:t>
-      </w:r>
-      <w:r>
-        <w:rPr>
-          <w:rFonts w:ascii="Arial" w:hAnsi="Arial" w:cs="Arial"/>
-          <w:sz w:val="20"/>
-          <w:szCs w:val="20"/>
-        </w:rPr>
-        <w:t xml:space="preserve"> produtos no estoque, fornecendo informações como: grupo, nome, quantidade, leva, localização (EX: A3);</w:t>
+        <w:t xml:space="preserve"> – O sistema terá uma funcionalidade de filtro e pesquisa, para listar apenas os produtos selecionados;</w:t>
       </w:r>
     </w:p>
     <w:p>
@@ -732,7 +566,7 @@
           <w:sz w:val="20"/>
           <w:szCs w:val="20"/>
         </w:rPr>
-        <w:t xml:space="preserve">Excluir produtos no estoque – </w:t>
+        <w:t xml:space="preserve">Adicionar produtos ao estoque – </w:t>
       </w:r>
       <w:r>
         <w:rPr>
@@ -749,7 +583,39 @@
           <w:sz w:val="20"/>
           <w:szCs w:val="20"/>
         </w:rPr>
-        <w:t xml:space="preserve"> – O sistema tem que ser capaz de excluir produtos do estoque;</w:t>
+        <w:t xml:space="preserve"> – O sistema tem que ser capaz de adiciona</w:t>
+      </w:r>
+      <w:r>
+        <w:rPr>
+          <w:rFonts w:ascii="Arial" w:hAnsi="Arial" w:cs="Arial"/>
+          <w:sz w:val="20"/>
+          <w:szCs w:val="20"/>
+        </w:rPr>
+        <w:t xml:space="preserve"> produtos no estoque, fornecendo informações como: grupo, nome</w:t>
+      </w:r>
+      <w:r>
+        <w:rPr>
+          <w:rFonts w:ascii="Arial" w:hAnsi="Arial" w:cs="Arial"/>
+          <w:sz w:val="20"/>
+          <w:szCs w:val="20"/>
+        </w:rPr>
+        <w:t xml:space="preserve"> e</w:t>
+      </w:r>
+      <w:r>
+        <w:rPr>
+          <w:rFonts w:ascii="Arial" w:hAnsi="Arial" w:cs="Arial"/>
+          <w:sz w:val="20"/>
+          <w:szCs w:val="20"/>
+        </w:rPr>
+        <w:t xml:space="preserve"> quantidade</w:t>
+      </w:r>
+      <w:r>
+        <w:rPr>
+          <w:rFonts w:ascii="Arial" w:hAnsi="Arial" w:cs="Arial"/>
+          <w:sz w:val="20"/>
+          <w:szCs w:val="20"/>
+        </w:rPr>
+        <w:t>;</w:t>
       </w:r>
     </w:p>
     <w:p>
@@ -812,7 +678,7 @@
           <w:sz w:val="20"/>
           <w:szCs w:val="20"/>
         </w:rPr>
-        <w:t xml:space="preserve">Baixa no estoque automática após a compra – </w:t>
+        <w:t xml:space="preserve">Excluir produtos no estoque – </w:t>
       </w:r>
       <w:r>
         <w:rPr>
@@ -829,7 +695,7 @@
           <w:sz w:val="20"/>
           <w:szCs w:val="20"/>
         </w:rPr>
-        <w:t xml:space="preserve"> – Após o cliente comprar, ou o produto sair da distribuidora, a ideia é que os produtos deem baixa no estoque automaticamente;</w:t>
+        <w:t xml:space="preserve"> – O sistema tem que ser capaz de excluir produtos do estoque;</w:t>
       </w:r>
     </w:p>
     <w:p>
@@ -845,17 +711,6 @@
     </w:p>
     <w:p>
       <w:pPr>
-        <w:pStyle w:val="Commarcadores"/>
-        <w:jc w:val="both"/>
-        <w:rPr>
-          <w:rFonts w:ascii="Arial" w:hAnsi="Arial" w:cs="Arial"/>
-          <w:sz w:val="20"/>
-          <w:szCs w:val="20"/>
-        </w:rPr>
-      </w:pPr>
-    </w:p>
-    <w:p>
-      <w:pPr>
         <w:ind w:left="360"/>
         <w:jc w:val="both"/>
         <w:rPr>
@@ -872,7 +727,6 @@
           <w:sz w:val="20"/>
           <w:szCs w:val="20"/>
         </w:rPr>
-        <w:lastRenderedPageBreak/>
         <w:tab/>
         <w:t xml:space="preserve">SISTEMA </w:t>
       </w:r>
@@ -910,89 +764,81 @@
         </w:numPr>
         <w:jc w:val="both"/>
         <w:rPr>
-          <w:rFonts w:ascii="Arial" w:hAnsi="Arial" w:cs="Arial"/>
-          <w:sz w:val="20"/>
-          <w:szCs w:val="20"/>
-        </w:rPr>
-      </w:pPr>
-      <w:r>
-        <w:rPr>
-          <w:rFonts w:ascii="Arial" w:hAnsi="Arial" w:cs="Arial"/>
-          <w:sz w:val="20"/>
-          <w:szCs w:val="20"/>
-        </w:rPr>
-        <w:t xml:space="preserve">Visualização de </w:t>
-      </w:r>
-      <w:r>
-        <w:rPr>
-          <w:rFonts w:ascii="Arial" w:hAnsi="Arial" w:cs="Arial"/>
-          <w:sz w:val="20"/>
-          <w:szCs w:val="20"/>
-        </w:rPr>
-        <w:t>vendas</w:t>
-      </w:r>
-      <w:r>
-        <w:rPr>
-          <w:rFonts w:ascii="Arial" w:hAnsi="Arial" w:cs="Arial"/>
-          <w:sz w:val="20"/>
-          <w:szCs w:val="20"/>
-        </w:rPr>
-        <w:t xml:space="preserve"> </w:t>
-      </w:r>
-      <w:r>
-        <w:rPr>
-          <w:rFonts w:ascii="Arial" w:hAnsi="Arial" w:cs="Arial"/>
-          <w:sz w:val="20"/>
-          <w:szCs w:val="20"/>
-        </w:rPr>
-        <w:t xml:space="preserve">ou prestações de serviços </w:t>
-      </w:r>
-      <w:r>
-        <w:rPr>
-          <w:rFonts w:ascii="Arial" w:hAnsi="Arial" w:cs="Arial"/>
-          <w:sz w:val="20"/>
-          <w:szCs w:val="20"/>
-        </w:rPr>
-        <w:t xml:space="preserve">– </w:t>
-      </w:r>
-      <w:r>
-        <w:rPr>
-          <w:rFonts w:ascii="Arial" w:hAnsi="Arial" w:cs="Arial"/>
-          <w:sz w:val="20"/>
-          <w:szCs w:val="20"/>
-          <w:highlight w:val="yellow"/>
-        </w:rPr>
-        <w:t>Funcional</w:t>
-      </w:r>
-      <w:r>
-        <w:rPr>
-          <w:rFonts w:ascii="Arial" w:hAnsi="Arial" w:cs="Arial"/>
-          <w:sz w:val="20"/>
-          <w:szCs w:val="20"/>
-        </w:rPr>
-        <w:t xml:space="preserve"> – </w:t>
-      </w:r>
-      <w:r>
-        <w:rPr>
-          <w:rFonts w:ascii="Arial" w:hAnsi="Arial" w:cs="Arial"/>
-          <w:sz w:val="20"/>
-          <w:szCs w:val="20"/>
-        </w:rPr>
-        <w:t>O sistema terá de ser capaz de visualizar todo os compradores (Aparecendo dados como: nome, CPF/CNPJ, valor da compra, quantidade (não se aplica a prestação de serviços), forma de compra, descrição do que foi comprado, endereço). Após um certo tempo (Estipulado pela empresa que comprará a fazenda) os dados serão excluídos do sistema;</w:t>
-      </w:r>
-    </w:p>
-    <w:p>
-      <w:pPr>
-        <w:rPr>
           <w:rFonts w:ascii="Arial Black" w:hAnsi="Arial Black" w:cs="Arial"/>
           <w:b/>
           <w:sz w:val="20"/>
           <w:szCs w:val="20"/>
         </w:rPr>
       </w:pPr>
-    </w:p>
-    <w:p>
-      <w:pPr>
+      <w:r>
+        <w:rPr>
+          <w:rFonts w:ascii="Arial" w:hAnsi="Arial" w:cs="Arial"/>
+          <w:sz w:val="20"/>
+          <w:szCs w:val="20"/>
+        </w:rPr>
+        <w:t xml:space="preserve">Visualização de </w:t>
+      </w:r>
+      <w:r>
+        <w:rPr>
+          <w:rFonts w:ascii="Arial" w:hAnsi="Arial" w:cs="Arial"/>
+          <w:sz w:val="20"/>
+          <w:szCs w:val="20"/>
+        </w:rPr>
+        <w:t>vendas</w:t>
+      </w:r>
+      <w:r>
+        <w:rPr>
+          <w:rFonts w:ascii="Arial" w:hAnsi="Arial" w:cs="Arial"/>
+          <w:sz w:val="20"/>
+          <w:szCs w:val="20"/>
+        </w:rPr>
+        <w:t xml:space="preserve"> </w:t>
+      </w:r>
+      <w:r>
+        <w:rPr>
+          <w:rFonts w:ascii="Arial" w:hAnsi="Arial" w:cs="Arial"/>
+          <w:sz w:val="20"/>
+          <w:szCs w:val="20"/>
+        </w:rPr>
+        <w:t xml:space="preserve">ou prestações de serviços </w:t>
+      </w:r>
+      <w:r>
+        <w:rPr>
+          <w:rFonts w:ascii="Arial" w:hAnsi="Arial" w:cs="Arial"/>
+          <w:sz w:val="20"/>
+          <w:szCs w:val="20"/>
+        </w:rPr>
+        <w:t xml:space="preserve">– </w:t>
+      </w:r>
+      <w:r>
+        <w:rPr>
+          <w:rFonts w:ascii="Arial" w:hAnsi="Arial" w:cs="Arial"/>
+          <w:sz w:val="20"/>
+          <w:szCs w:val="20"/>
+          <w:highlight w:val="yellow"/>
+        </w:rPr>
+        <w:t>Funcional</w:t>
+      </w:r>
+      <w:r>
+        <w:rPr>
+          <w:rFonts w:ascii="Arial" w:hAnsi="Arial" w:cs="Arial"/>
+          <w:sz w:val="20"/>
+          <w:szCs w:val="20"/>
+        </w:rPr>
+        <w:t xml:space="preserve"> – </w:t>
+      </w:r>
+      <w:r>
+        <w:rPr>
+          <w:rFonts w:ascii="Arial" w:hAnsi="Arial" w:cs="Arial"/>
+          <w:sz w:val="20"/>
+          <w:szCs w:val="20"/>
+        </w:rPr>
+        <w:t>O sistema terá de ser capaz de visualizar todo os compradores (Aparecendo dados como: nome, CPF/CNPJ, valor da compra, quantidade (não se aplica a prestação de serviços), forma de compra, descrição do que foi comprado, endereço).</w:t>
+      </w:r>
+    </w:p>
+    <w:p>
+      <w:pPr>
+        <w:spacing w:after="0" w:line="240" w:lineRule="auto"/>
         <w:rPr>
           <w:rFonts w:ascii="Arial Black" w:hAnsi="Arial Black" w:cs="Arial"/>
           <w:b/>
@@ -1007,6 +853,26 @@
           <w:sz w:val="20"/>
           <w:szCs w:val="20"/>
         </w:rPr>
+        <w:br w:type="page"/>
+      </w:r>
+    </w:p>
+    <w:p>
+      <w:pPr>
+        <w:rPr>
+          <w:rFonts w:ascii="Arial Black" w:hAnsi="Arial Black" w:cs="Arial"/>
+          <w:b/>
+          <w:sz w:val="20"/>
+          <w:szCs w:val="20"/>
+        </w:rPr>
+      </w:pPr>
+      <w:r>
+        <w:rPr>
+          <w:rFonts w:ascii="Arial Black" w:hAnsi="Arial Black" w:cs="Arial"/>
+          <w:b/>
+          <w:sz w:val="20"/>
+          <w:szCs w:val="20"/>
+        </w:rPr>
+        <w:lastRenderedPageBreak/>
         <w:t>REQUISITOS NÃO FUNCIONAIS:</w:t>
       </w:r>
     </w:p>
@@ -1234,16 +1100,7 @@
           <w:sz w:val="20"/>
           <w:szCs w:val="20"/>
         </w:rPr>
-        <w:t>Cadastro de Produtos no estoque – Acesso apesar para cadastrar produtos no estoque, e poder manipulá-los</w:t>
-      </w:r>
-      <w:r>
-        <w:rPr>
-          <w:rFonts w:ascii="Arial" w:hAnsi="Arial" w:cs="Arial"/>
-          <w:bCs/>
-          <w:sz w:val="20"/>
-          <w:szCs w:val="20"/>
-        </w:rPr>
-        <w:t>.</w:t>
+        <w:t>Cadastro de Produtos no estoque – Acesso apesar para cadastrar produtos no estoque, e poder manipulá-los.</w:t>
       </w:r>
     </w:p>
     <w:p>
@@ -1530,7 +1387,7 @@
           <w:sz w:val="20"/>
           <w:szCs w:val="20"/>
         </w:rPr>
-        <w:t xml:space="preserve">Servidor – </w:t>
+        <w:t xml:space="preserve">Sistema operacional (SO) – </w:t>
       </w:r>
       <w:r>
         <w:rPr>
@@ -1547,7 +1404,7 @@
           <w:sz w:val="20"/>
           <w:szCs w:val="20"/>
         </w:rPr>
-        <w:t xml:space="preserve"> – Um servidor robusto que possa aguentar o banco de dados, sistema WEB, desktop e mobile;</w:t>
+        <w:t xml:space="preserve"> – Como o sistema operacional mais usado por todos são o Windows e Android, com uma interface melhor de mexer e se localizar, nossos aplicativos desktop e mobile serão feitos para os sistemas Windows e Android;</w:t>
       </w:r>
     </w:p>
     <w:p>
@@ -1569,7 +1426,7 @@
           <w:sz w:val="20"/>
           <w:szCs w:val="20"/>
         </w:rPr>
-        <w:t xml:space="preserve">Sistema operacional (SO) – </w:t>
+        <w:t xml:space="preserve">LGPD – </w:t>
       </w:r>
       <w:r>
         <w:rPr>
@@ -1586,153 +1443,7 @@
           <w:sz w:val="20"/>
           <w:szCs w:val="20"/>
         </w:rPr>
-        <w:t xml:space="preserve"> – Como o sistema operacional mais usado por todos são o Windows e Android, com uma interface melhor de mexer e se localizar, nossos aplicativos desktop e mobile serão feitos para os sistemas Windows e Android;</w:t>
-      </w:r>
-    </w:p>
-    <w:p>
-      <w:pPr>
-        <w:pStyle w:val="PargrafodaLista"/>
-        <w:numPr>
-          <w:ilvl w:val="0"/>
-          <w:numId w:val="5"/>
-        </w:numPr>
-        <w:rPr>
-          <w:rFonts w:ascii="Arial Black" w:hAnsi="Arial Black" w:cs="Arial"/>
-          <w:sz w:val="20"/>
-          <w:szCs w:val="20"/>
-        </w:rPr>
-      </w:pPr>
-    </w:p>
-    <w:p>
-      <w:pPr>
-        <w:ind w:left="720"/>
-        <w:jc w:val="center"/>
-        <w:rPr>
-          <w:rFonts w:ascii="Arial Black" w:hAnsi="Arial Black" w:cs="Arial"/>
-          <w:sz w:val="20"/>
-          <w:szCs w:val="20"/>
-        </w:rPr>
-      </w:pPr>
-    </w:p>
-    <w:p>
-      <w:pPr>
-        <w:ind w:left="720"/>
-        <w:jc w:val="center"/>
-        <w:rPr>
-          <w:rFonts w:ascii="Arial Black" w:hAnsi="Arial Black" w:cs="Arial"/>
-          <w:sz w:val="20"/>
-          <w:szCs w:val="20"/>
-        </w:rPr>
-      </w:pPr>
-    </w:p>
-    <w:p>
-      <w:pPr>
-        <w:ind w:left="720"/>
-        <w:jc w:val="center"/>
-        <w:rPr>
-          <w:rFonts w:ascii="Arial Black" w:hAnsi="Arial Black"/>
-        </w:rPr>
-      </w:pPr>
-      <w:r>
-        <w:rPr>
-          <w:rFonts w:ascii="Arial Black" w:hAnsi="Arial Black" w:cs="Arial"/>
-          <w:sz w:val="20"/>
-          <w:szCs w:val="20"/>
-        </w:rPr>
-        <w:t xml:space="preserve">REQUISITOS NÃO FUNCIONAIS </w:t>
-      </w:r>
-    </w:p>
-    <w:p>
-      <w:pPr>
-        <w:numPr>
-          <w:ilvl w:val="0"/>
-          <w:numId w:val="2"/>
-        </w:numPr>
-        <w:rPr>
-          <w:rFonts w:ascii="Arial" w:hAnsi="Arial"/>
-        </w:rPr>
-      </w:pPr>
-      <w:r>
-        <w:rPr>
-          <w:rFonts w:ascii="Arial" w:hAnsi="Arial" w:cs="Arial"/>
-          <w:sz w:val="20"/>
-          <w:szCs w:val="20"/>
-        </w:rPr>
-        <w:t>Um servidor robusto para armazenar o sistema web, mobile, desktop e banco de dados;</w:t>
-      </w:r>
-    </w:p>
-    <w:p>
-      <w:pPr>
-        <w:numPr>
-          <w:ilvl w:val="0"/>
-          <w:numId w:val="2"/>
-        </w:numPr>
-        <w:rPr>
-          <w:rFonts w:ascii="Arial" w:hAnsi="Arial"/>
-        </w:rPr>
-      </w:pPr>
-      <w:r>
-        <w:rPr>
-          <w:rFonts w:ascii="Arial" w:hAnsi="Arial" w:cs="Arial"/>
-          <w:sz w:val="20"/>
-          <w:szCs w:val="20"/>
-        </w:rPr>
-        <w:t xml:space="preserve">Para que o usuário possa adicionar, manipular ou deletar fornecedores, ou adicionar manipular e deletar produtos no estoque, ele terá de </w:t>
-      </w:r>
-      <w:proofErr w:type="spellStart"/>
-      <w:r>
-        <w:rPr>
-          <w:rFonts w:ascii="Arial" w:hAnsi="Arial" w:cs="Arial"/>
-          <w:sz w:val="20"/>
-          <w:szCs w:val="20"/>
-        </w:rPr>
-        <w:t>logar</w:t>
-      </w:r>
-      <w:proofErr w:type="spellEnd"/>
-      <w:r>
-        <w:rPr>
-          <w:rFonts w:ascii="Arial" w:hAnsi="Arial" w:cs="Arial"/>
-          <w:sz w:val="20"/>
-          <w:szCs w:val="20"/>
-        </w:rPr>
-        <w:t xml:space="preserve"> na sua conta desktop ou web;</w:t>
-      </w:r>
-    </w:p>
-    <w:p>
-      <w:pPr>
-        <w:numPr>
-          <w:ilvl w:val="0"/>
-          <w:numId w:val="2"/>
-        </w:numPr>
-        <w:rPr>
-          <w:rFonts w:ascii="Arial" w:hAnsi="Arial"/>
-        </w:rPr>
-      </w:pPr>
-      <w:r>
-        <w:rPr>
-          <w:rFonts w:ascii="Arial" w:hAnsi="Arial" w:cs="Arial"/>
-          <w:sz w:val="20"/>
-          <w:szCs w:val="20"/>
-        </w:rPr>
-        <w:t xml:space="preserve">A </w:t>
-      </w:r>
-      <w:proofErr w:type="spellStart"/>
-      <w:r>
-        <w:rPr>
-          <w:rFonts w:ascii="Arial" w:hAnsi="Arial" w:cs="Arial"/>
-          <w:sz w:val="20"/>
-          <w:szCs w:val="20"/>
-        </w:rPr>
-        <w:t>conselhado</w:t>
-      </w:r>
-      <w:proofErr w:type="spellEnd"/>
-      <w:r>
-        <w:rPr>
-          <w:rFonts w:ascii="Arial" w:hAnsi="Arial" w:cs="Arial"/>
-          <w:sz w:val="20"/>
-          <w:szCs w:val="20"/>
-        </w:rPr>
-        <w:t xml:space="preserve"> que a rede tenha entre 2TB e 5TB;</w:t>
+        <w:t xml:space="preserve"> – Os dados coletados pelo sistema, serão protegidos pelas leis de LGPD, isso consiste na segurança dos dados, bem como coletá-los e tratados. </w:t>
       </w:r>
     </w:p>
     <w:sectPr>
@@ -1749,6 +1460,27 @@
 <file path=word/numbering.xml><?xml version="1.0" encoding="utf-8"?>
 <w:numbering xmlns:wpc="http://schemas.microsoft.com/office/word/2010/wordprocessingCanvas" xmlns:cx="http://schemas.microsoft.com/office/drawing/2014/chartex" xmlns:cx1="http://schemas.microsoft.com/office/drawing/2015/9/8/chartex" xmlns:cx2="http://schemas.microsoft.com/office/drawing/2015/10/21/chartex" xmlns:cx3="http://schemas.microsoft.com/office/drawing/2016/5/9/chartex" xmlns:cx4="http://schemas.microsoft.com/office/drawing/2016/5/10/chartex" xmlns:cx5="http://schemas.microsoft.com/office/drawing/2016/5/11/chartex" xmlns:cx6="http://schemas.microsoft.com/office/drawing/2016/5/12/chartex" xmlns:cx7="http://schemas.microsoft.com/office/drawing/2016/5/13/chartex" xmlns:cx8="http://schemas.microsoft.com/office/drawing/2016/5/14/chartex" xmlns:mc="http://schemas.openxmlformats.org/markup-compatibility/2006" xmlns:aink="http://schemas.microsoft.com/office/drawing/2016/ink" xmlns:am3d="http://schemas.microsoft.com/office/drawing/2017/model3d" xmlns:o="urn:schemas-microsoft-com:office:office" xmlns:oel="http://schemas.microsoft.com/office/2019/extlst" xmlns:r="http://schemas.openxmlformats.org/officeDocument/2006/relationships" xmlns:m="http://schemas.openxmlformats.org/officeDocument/2006/math" xmlns:v="urn:schemas-microsoft-com:vml" xmlns:wp14="http://schemas.microsoft.com/office/word/2010/wordprocessingDrawing" xmlns:wp="http://schemas.openxmlformats.org/drawingml/2006/wordprocessingDrawing" xmlns:w10="urn:schemas-microsoft-com:office:word" xmlns:w="http://schemas.openxmlformats.org/wordprocessingml/2006/main" xmlns:w14="http://schemas.microsoft.com/office/word/2010/wordml" xmlns:w15="http://schemas.microsoft.com/office/word/2012/wordml" xmlns:w16cex="http://schemas.microsoft.com/office/word/2018/wordml/cex" xmlns:w16cid="http://schemas.microsoft.com/office/word/2016/wordml/cid" xmlns:w16="http://schemas.microsoft.com/office/word/2018/wordml" xmlns:w16du="http://schemas.microsoft.com/office/word/2023/wordml/word16du" xmlns:w16sdtdh="http://schemas.microsoft.com/office/word/2020/wordml/sdtdatahash" xmlns:w16se="http://schemas.microsoft.com/office/word/2015/wordml/symex" xmlns:wpg="http://schemas.microsoft.com/office/word/2010/wordprocessingGroup" xmlns:wpi="http://schemas.microsoft.com/office/word/2010/wordprocessingInk" xmlns:wne="http://schemas.microsoft.com/office/word/2006/wordml" xmlns:wps="http://schemas.microsoft.com/office/word/2010/wordprocessingShape" mc:Ignorable="w14 w15 w16se w16cid w16 w16cex w16sdtdh w16du wp14">
   <w:abstractNum w:abstractNumId="0" w15:restartNumberingAfterBreak="0">
+    <w:nsid w:val="FFFFFF89"/>
+    <w:multiLevelType w:val="singleLevel"/>
+    <w:tmpl w:val="DC986E2E"/>
+    <w:lvl w:ilvl="0">
+      <w:start w:val="1"/>
+      <w:numFmt w:val="bullet"/>
+      <w:pStyle w:val="Commarcadores"/>
+      <w:lvlText w:val=""/>
+      <w:lvlJc w:val="left"/>
+      <w:pPr>
+        <w:tabs>
+          <w:tab w:val="num" w:pos="360"/>
+        </w:tabs>
+        <w:ind w:left="360" w:hanging="360"/>
+      </w:pPr>
+      <w:rPr>
+        <w:rFonts w:ascii="Symbol" w:hAnsi="Symbol" w:hint="default"/>
+      </w:rPr>
+    </w:lvl>
+  </w:abstractNum>
+  <w:abstractNum w:abstractNumId="1" w15:restartNumberingAfterBreak="0">
     <w:nsid w:val="1B72265E"/>
     <w:multiLevelType w:val="multilevel"/>
     <w:tmpl w:val="865C02CE"/>
@@ -1861,7 +1593,7 @@
       </w:rPr>
     </w:lvl>
   </w:abstractNum>
-  <w:abstractNum w:abstractNumId="1" w15:restartNumberingAfterBreak="0">
+  <w:abstractNum w:abstractNumId="2" w15:restartNumberingAfterBreak="0">
     <w:nsid w:val="1C2E5078"/>
     <w:multiLevelType w:val="multilevel"/>
     <w:tmpl w:val="A518FFD8"/>
@@ -1974,7 +1706,7 @@
       </w:rPr>
     </w:lvl>
   </w:abstractNum>
-  <w:abstractNum w:abstractNumId="2" w15:restartNumberingAfterBreak="0">
+  <w:abstractNum w:abstractNumId="3" w15:restartNumberingAfterBreak="0">
     <w:nsid w:val="277613AD"/>
     <w:multiLevelType w:val="hybridMultilevel"/>
     <w:tmpl w:val="3568524C"/>
@@ -2087,7 +1819,7 @@
       </w:rPr>
     </w:lvl>
   </w:abstractNum>
-  <w:abstractNum w:abstractNumId="3" w15:restartNumberingAfterBreak="0">
+  <w:abstractNum w:abstractNumId="4" w15:restartNumberingAfterBreak="0">
     <w:nsid w:val="377E1E56"/>
     <w:multiLevelType w:val="multilevel"/>
     <w:tmpl w:val="A518FFD8"/>
@@ -2200,7 +1932,7 @@
       </w:rPr>
     </w:lvl>
   </w:abstractNum>
-  <w:abstractNum w:abstractNumId="4" w15:restartNumberingAfterBreak="0">
+  <w:abstractNum w:abstractNumId="5" w15:restartNumberingAfterBreak="0">
     <w:nsid w:val="3909573A"/>
     <w:multiLevelType w:val="multilevel"/>
     <w:tmpl w:val="A518FFD8"/>
@@ -2313,7 +2045,7 @@
       </w:rPr>
     </w:lvl>
   </w:abstractNum>
-  <w:abstractNum w:abstractNumId="5" w15:restartNumberingAfterBreak="0">
+  <w:abstractNum w:abstractNumId="6" w15:restartNumberingAfterBreak="0">
     <w:nsid w:val="44A407FE"/>
     <w:multiLevelType w:val="multilevel"/>
     <w:tmpl w:val="80BAD3DC"/>
@@ -2408,7 +2140,7 @@
       </w:pPr>
     </w:lvl>
   </w:abstractNum>
-  <w:abstractNum w:abstractNumId="6" w15:restartNumberingAfterBreak="0">
+  <w:abstractNum w:abstractNumId="7" w15:restartNumberingAfterBreak="0">
     <w:nsid w:val="4E891FC7"/>
     <w:multiLevelType w:val="multilevel"/>
     <w:tmpl w:val="9D4C0DF6"/>
@@ -2548,7 +2280,7 @@
       </w:rPr>
     </w:lvl>
   </w:abstractNum>
-  <w:abstractNum w:abstractNumId="7" w15:restartNumberingAfterBreak="0">
+  <w:abstractNum w:abstractNumId="8" w15:restartNumberingAfterBreak="0">
     <w:nsid w:val="6BF55CF8"/>
     <w:multiLevelType w:val="multilevel"/>
     <w:tmpl w:val="9D4C0DF6"/>
@@ -2688,7 +2420,7 @@
       </w:rPr>
     </w:lvl>
   </w:abstractNum>
-  <w:abstractNum w:abstractNumId="8" w15:restartNumberingAfterBreak="0">
+  <w:abstractNum w:abstractNumId="9" w15:restartNumberingAfterBreak="0">
     <w:nsid w:val="743B5DA8"/>
     <w:multiLevelType w:val="multilevel"/>
     <w:tmpl w:val="865C02CE"/>
@@ -2802,31 +2534,34 @@
     </w:lvl>
   </w:abstractNum>
   <w:num w:numId="1" w16cid:durableId="807742127">
+    <w:abstractNumId w:val="2"/>
+  </w:num>
+  <w:num w:numId="2" w16cid:durableId="506410649">
+    <w:abstractNumId w:val="7"/>
+  </w:num>
+  <w:num w:numId="3" w16cid:durableId="1421829494">
+    <w:abstractNumId w:val="6"/>
+  </w:num>
+  <w:num w:numId="4" w16cid:durableId="637690056">
+    <w:abstractNumId w:val="3"/>
+  </w:num>
+  <w:num w:numId="5" w16cid:durableId="2086797849">
     <w:abstractNumId w:val="1"/>
   </w:num>
-  <w:num w:numId="2" w16cid:durableId="506410649">
-    <w:abstractNumId w:val="6"/>
+  <w:num w:numId="6" w16cid:durableId="1587769320">
+    <w:abstractNumId w:val="8"/>
   </w:num>
-  <w:num w:numId="3" w16cid:durableId="1421829494">
+  <w:num w:numId="7" w16cid:durableId="2106613330">
+    <w:abstractNumId w:val="4"/>
+  </w:num>
+  <w:num w:numId="8" w16cid:durableId="2130202403">
     <w:abstractNumId w:val="5"/>
   </w:num>
-  <w:num w:numId="4" w16cid:durableId="637690056">
-    <w:abstractNumId w:val="2"/>
+  <w:num w:numId="9" w16cid:durableId="1126778170">
+    <w:abstractNumId w:val="9"/>
   </w:num>
-  <w:num w:numId="5" w16cid:durableId="2086797849">
+  <w:num w:numId="10" w16cid:durableId="331371060">
     <w:abstractNumId w:val="0"/>
-  </w:num>
-  <w:num w:numId="6" w16cid:durableId="1587769320">
-    <w:abstractNumId w:val="7"/>
-  </w:num>
-  <w:num w:numId="7" w16cid:durableId="2106613330">
-    <w:abstractNumId w:val="3"/>
-  </w:num>
-  <w:num w:numId="8" w16cid:durableId="2130202403">
-    <w:abstractNumId w:val="4"/>
-  </w:num>
-  <w:num w:numId="9" w16cid:durableId="1126778170">
-    <w:abstractNumId w:val="8"/>
   </w:num>
 </w:numbering>
 </file>

</xml_diff>